<commit_message>
Version 2 with footnote added
</commit_message>
<xml_diff>
--- a/docx version/Preface.docx
+++ b/docx version/Preface.docx
@@ -272,7 +272,21 @@
           <w:rFonts w:ascii="宋体" w:eastAsia="宋体" w:hAnsi="宋体" w:hint="eastAsia"/>
           <w:szCs w:val="21"/>
         </w:rPr>
-        <w:t>述的三分之一，在这个意义上我们成功了。实际上，介绍模块化R</w:t>
+        <w:t>述的三分之一，</w:t>
+      </w:r>
+      <w:r>
+        <w:rPr>
+          <w:rFonts w:ascii="宋体" w:eastAsia="宋体" w:hAnsi="宋体" w:hint="eastAsia"/>
+          <w:szCs w:val="21"/>
+        </w:rPr>
+        <w:t>至少</w:t>
+      </w:r>
+      <w:r>
+        <w:rPr>
+          <w:rFonts w:ascii="宋体" w:eastAsia="宋体" w:hAnsi="宋体" w:hint="eastAsia"/>
+          <w:szCs w:val="21"/>
+        </w:rPr>
+        <w:t>在这个意义上我们成功了。实际上，介绍模块化R</w:t>
       </w:r>
       <w:r>
         <w:rPr>
@@ -353,7 +367,7 @@
           <w:rFonts w:ascii="宋体" w:eastAsia="宋体" w:hAnsi="宋体" w:hint="eastAsia"/>
           <w:szCs w:val="21"/>
         </w:rPr>
-        <w:t>为的是</w:t>
+        <w:t>这是为了</w:t>
       </w:r>
       <w:r>
         <w:rPr>
@@ -388,6 +402,13 @@
           <w:rFonts w:ascii="宋体" w:eastAsia="宋体" w:hAnsi="宋体" w:hint="eastAsia"/>
           <w:szCs w:val="21"/>
         </w:rPr>
+        <w:t>样</w:t>
+      </w:r>
+      <w:r>
+        <w:rPr>
+          <w:rFonts w:ascii="宋体" w:eastAsia="宋体" w:hAnsi="宋体" w:hint="eastAsia"/>
+          <w:szCs w:val="21"/>
+        </w:rPr>
         <w:t>会</w:t>
       </w:r>
       <w:r>
@@ -402,6 +423,13 @@
           <w:rFonts w:ascii="宋体" w:eastAsia="宋体" w:hAnsi="宋体" w:hint="eastAsia"/>
           <w:szCs w:val="21"/>
         </w:rPr>
+        <w:t>更容易</w:t>
+      </w:r>
+      <w:r>
+        <w:rPr>
+          <w:rFonts w:ascii="宋体" w:eastAsia="宋体" w:hAnsi="宋体" w:hint="eastAsia"/>
+          <w:szCs w:val="21"/>
+        </w:rPr>
         <w:t>学习RISC-</w:t>
       </w:r>
       <w:r>
@@ -416,7 +444,7 @@
           <w:rFonts w:ascii="宋体" w:eastAsia="宋体" w:hAnsi="宋体" w:hint="eastAsia"/>
           <w:szCs w:val="21"/>
         </w:rPr>
-        <w:t>汇编变得更加容易。我们还经常同时列出用ARM，MIPS和x86写成的</w:t>
+        <w:t>汇编。我们还经常同时列出用ARM，MIPS和x86写成的</w:t>
       </w:r>
       <w:r>
         <w:rPr>
@@ -437,7 +465,29 @@
           <w:rFonts w:ascii="宋体" w:eastAsia="宋体" w:hAnsi="宋体" w:hint="eastAsia"/>
           <w:szCs w:val="21"/>
         </w:rPr>
-        <w:t>在成本、功耗、性能方面的优势。</w:t>
+        <w:t>在</w:t>
+      </w:r>
+      <w:commentRangeStart w:id="0"/>
+      <w:r>
+        <w:rPr>
+          <w:rFonts w:ascii="宋体" w:eastAsia="宋体" w:hAnsi="宋体" w:hint="eastAsia"/>
+          <w:szCs w:val="21"/>
+        </w:rPr>
+        <w:t>成本、功耗、性能</w:t>
+      </w:r>
+      <w:commentRangeEnd w:id="0"/>
+      <w:r>
+        <w:rPr>
+          <w:rStyle w:val="a6"/>
+        </w:rPr>
+        <w:commentReference w:id="0"/>
+      </w:r>
+      <w:r>
+        <w:rPr>
+          <w:rFonts w:ascii="宋体" w:eastAsia="宋体" w:hAnsi="宋体" w:hint="eastAsia"/>
+          <w:szCs w:val="21"/>
+        </w:rPr>
+        <w:t>方面的优势。</w:t>
       </w:r>
     </w:p>
     <w:p>
@@ -803,7 +853,35 @@
           <w:rFonts w:ascii="宋体" w:eastAsia="宋体" w:hAnsi="宋体"/>
           <w:szCs w:val="21"/>
         </w:rPr>
-        <w:t>有助于为良好的ISA设计设定文化标准。我们希望读者也能了解该领域的一些历史，这就是我们在</w:t>
+        <w:t>有助于为良好的ISA设计设定文化标准。我们希望读者也能了解</w:t>
+      </w:r>
+      <w:r>
+        <w:rPr>
+          <w:rFonts w:ascii="宋体" w:eastAsia="宋体" w:hAnsi="宋体" w:hint="eastAsia"/>
+          <w:szCs w:val="21"/>
+        </w:rPr>
+        <w:t>一点</w:t>
+      </w:r>
+      <w:r>
+        <w:rPr>
+          <w:rFonts w:ascii="宋体" w:eastAsia="宋体" w:hAnsi="宋体"/>
+          <w:szCs w:val="21"/>
+        </w:rPr>
+        <w:t>该领域的历史，这就是</w:t>
+      </w:r>
+      <w:r>
+        <w:rPr>
+          <w:rFonts w:ascii="宋体" w:eastAsia="宋体" w:hAnsi="宋体" w:hint="eastAsia"/>
+          <w:szCs w:val="21"/>
+        </w:rPr>
+        <w:t>为什么</w:t>
+      </w:r>
+      <w:r>
+        <w:rPr>
+          <w:rFonts w:ascii="宋体" w:eastAsia="宋体" w:hAnsi="宋体"/>
+          <w:szCs w:val="21"/>
+        </w:rPr>
+        <w:t>我们在</w:t>
       </w:r>
       <w:r>
         <w:rPr>
@@ -824,6 +902,13 @@
           <w:rFonts w:ascii="宋体" w:eastAsia="宋体" w:hAnsi="宋体" w:hint="eastAsia"/>
           <w:szCs w:val="21"/>
         </w:rPr>
+        <w:t>了</w:t>
+      </w:r>
+      <w:r>
+        <w:rPr>
+          <w:rFonts w:ascii="宋体" w:eastAsia="宋体" w:hAnsi="宋体" w:hint="eastAsia"/>
+          <w:szCs w:val="21"/>
+        </w:rPr>
         <w:t>众多著</w:t>
       </w:r>
       <w:r>
@@ -838,14 +923,14 @@
           <w:rFonts w:ascii="宋体" w:eastAsia="宋体" w:hAnsi="宋体" w:hint="eastAsia"/>
           <w:szCs w:val="21"/>
         </w:rPr>
-        <w:t>话的</w:t>
-      </w:r>
-      <w:r>
-        <w:rPr>
-          <w:rFonts w:ascii="宋体" w:eastAsia="宋体" w:hAnsi="宋体"/>
-          <w:szCs w:val="21"/>
-        </w:rPr>
-        <w:t>原因。</w:t>
+        <w:t>名言</w:t>
+      </w:r>
+      <w:r>
+        <w:rPr>
+          <w:rFonts w:ascii="宋体" w:eastAsia="宋体" w:hAnsi="宋体"/>
+          <w:szCs w:val="21"/>
+        </w:rPr>
+        <w:t>。</w:t>
       </w:r>
     </w:p>
     <w:p>
@@ -904,7 +989,21 @@
           <w:rFonts w:ascii="宋体" w:eastAsia="宋体" w:hAnsi="宋体"/>
           <w:szCs w:val="21"/>
         </w:rPr>
-        <w:t>RISC-V的介绍和参考，供有兴趣编写RISC-V代码的学生和嵌入式系统程序员使用</w:t>
+        <w:t>RISC-V的介绍和参考</w:t>
+      </w:r>
+      <w:r>
+        <w:rPr>
+          <w:rFonts w:ascii="宋体" w:eastAsia="宋体" w:hAnsi="宋体" w:hint="eastAsia"/>
+          <w:szCs w:val="21"/>
+        </w:rPr>
+        <w:t>资料</w:t>
+      </w:r>
+      <w:r>
+        <w:rPr>
+          <w:rFonts w:ascii="宋体" w:eastAsia="宋体" w:hAnsi="宋体"/>
+          <w:szCs w:val="21"/>
+        </w:rPr>
+        <w:t>，供有兴趣编写RISC-V代码的学生和嵌入式系统程序员使用</w:t>
       </w:r>
       <w:r>
         <w:rPr>
@@ -1014,21 +1113,21 @@
           <w:rFonts w:ascii="宋体" w:eastAsia="宋体" w:hAnsi="宋体" w:hint="eastAsia"/>
           <w:szCs w:val="21"/>
         </w:rPr>
-        <w:t>这个一页（两面）的RISC-V的精简描述囊括了RV32GCV和RV64GCV，同时包含了基本内容和所有定义</w:t>
-      </w:r>
-      <w:r>
-        <w:rPr>
-          <w:rFonts w:ascii="宋体" w:eastAsia="宋体" w:hAnsi="宋体" w:hint="eastAsia"/>
-          <w:szCs w:val="21"/>
-        </w:rPr>
-        <w:t>过</w:t>
-      </w:r>
-      <w:r>
-        <w:rPr>
-          <w:rFonts w:ascii="宋体" w:eastAsia="宋体" w:hAnsi="宋体" w:hint="eastAsia"/>
-          <w:szCs w:val="21"/>
-        </w:rPr>
-        <w:t>的扩展内容：RVI,</w:t>
+        <w:t>这个一页（两面）的RISC-V的精简描述囊括了RV32GCV和RV64GCV，同时包含了基本内容和所有</w:t>
+      </w:r>
+      <w:r>
+        <w:rPr>
+          <w:rFonts w:ascii="宋体" w:eastAsia="宋体" w:hAnsi="宋体" w:hint="eastAsia"/>
+          <w:szCs w:val="21"/>
+        </w:rPr>
+        <w:t>已</w:t>
+      </w:r>
+      <w:r>
+        <w:rPr>
+          <w:rFonts w:ascii="宋体" w:eastAsia="宋体" w:hAnsi="宋体" w:hint="eastAsia"/>
+          <w:szCs w:val="21"/>
+        </w:rPr>
+        <w:t>定义的扩展内容：RVI,</w:t>
       </w:r>
       <w:r>
         <w:rPr>
@@ -1312,6 +1411,7 @@
           <w:b/>
           <w:szCs w:val="21"/>
         </w:rPr>
+        <w:lastRenderedPageBreak/>
         <w:t>操作码映射——</w:t>
       </w:r>
       <w:r>
@@ -1319,15 +1419,21 @@
           <w:rFonts w:ascii="宋体" w:eastAsia="宋体" w:hAnsi="宋体" w:hint="eastAsia"/>
           <w:szCs w:val="21"/>
         </w:rPr>
-        <w:t>这些表格显示了指令布局，操作码，格式类型和每页指令扩展的</w:t>
-      </w:r>
-      <w:r>
-        <w:rPr>
-          <w:rFonts w:ascii="宋体" w:eastAsia="宋体" w:hAnsi="宋体" w:hint="eastAsia"/>
-          <w:szCs w:val="21"/>
-        </w:rPr>
-        <w:lastRenderedPageBreak/>
-        <w:t>指令助记符。见图2</w:t>
+        <w:t>这些表格</w:t>
+      </w:r>
+      <w:r>
+        <w:rPr>
+          <w:rFonts w:ascii="宋体" w:eastAsia="宋体" w:hAnsi="宋体" w:hint="eastAsia"/>
+          <w:szCs w:val="21"/>
+        </w:rPr>
+        <w:t>在一页中</w:t>
+      </w:r>
+      <w:r>
+        <w:rPr>
+          <w:rFonts w:ascii="宋体" w:eastAsia="宋体" w:hAnsi="宋体" w:hint="eastAsia"/>
+          <w:szCs w:val="21"/>
+        </w:rPr>
+        <w:t>显示了指令布局，操作码，格式类型和每页指令扩展的指令助记符。见图2</w:t>
       </w:r>
       <w:r>
         <w:rPr>
@@ -1554,6 +1660,14 @@
       </w:r>
       <w:r>
         <w:rPr>
+          <w:rStyle w:val="af1"/>
+          <w:rFonts w:ascii="宋体" w:eastAsia="宋体" w:hAnsi="宋体"/>
+          <w:szCs w:val="21"/>
+        </w:rPr>
+        <w:footnoteReference w:id="1"/>
+      </w:r>
+      <w:r>
+        <w:rPr>
           <w:rFonts w:ascii="宋体" w:eastAsia="宋体" w:hAnsi="宋体" w:hint="eastAsia"/>
           <w:szCs w:val="21"/>
         </w:rPr>
@@ -1881,37 +1995,88 @@
         </w:rPr>
         <w:t>相对上一版本的改变。可在本书的网站（</w:t>
       </w:r>
-      <w:hyperlink r:id="rId5" w:history="1">
-        <w:r>
-          <w:rPr>
-            <w:rStyle w:val="a4"/>
-            <w:rFonts w:ascii="宋体" w:eastAsia="宋体" w:hAnsi="宋体" w:hint="eastAsia"/>
-            <w:szCs w:val="21"/>
-          </w:rPr>
-          <w:t>w</w:t>
-        </w:r>
-        <w:r>
-          <w:rPr>
-            <w:rStyle w:val="a4"/>
-            <w:rFonts w:ascii="宋体" w:eastAsia="宋体" w:hAnsi="宋体"/>
-            <w:szCs w:val="21"/>
-          </w:rPr>
-          <w:t>ww.riscvbook.com</w:t>
-        </w:r>
-      </w:hyperlink>
-      <w:r>
-        <w:rPr>
-          <w:rFonts w:ascii="宋体" w:eastAsia="宋体" w:hAnsi="宋体" w:hint="eastAsia"/>
-          <w:szCs w:val="21"/>
-        </w:rPr>
-        <w:t>）上查看勘误表的历史版本或报告新的错误。对于您在这一版中发现的问题，我们预先道歉。我们期待您</w:t>
-      </w:r>
-      <w:r>
-        <w:rPr>
-          <w:rFonts w:ascii="宋体" w:eastAsia="宋体" w:hAnsi="宋体" w:hint="eastAsia"/>
-          <w:szCs w:val="21"/>
-        </w:rPr>
-        <w:t>就如何改进</w:t>
+      <w:r>
+        <w:rPr>
+          <w:rStyle w:val="a4"/>
+          <w:rFonts w:ascii="宋体" w:eastAsia="宋体" w:hAnsi="宋体" w:hint="eastAsia"/>
+          <w:color w:val="000000" w:themeColor="text1"/>
+          <w:szCs w:val="21"/>
+          <w:u w:val="none"/>
+        </w:rPr>
+        <w:t>w</w:t>
+      </w:r>
+      <w:r>
+        <w:rPr>
+          <w:rStyle w:val="a4"/>
+          <w:rFonts w:ascii="宋体" w:eastAsia="宋体" w:hAnsi="宋体"/>
+          <w:color w:val="000000" w:themeColor="text1"/>
+          <w:szCs w:val="21"/>
+          <w:u w:val="none"/>
+        </w:rPr>
+        <w:t>ww.riscvbook.com</w:t>
+      </w:r>
+      <w:r>
+        <w:rPr>
+          <w:rFonts w:ascii="宋体" w:eastAsia="宋体" w:hAnsi="宋体" w:hint="eastAsia"/>
+          <w:szCs w:val="21"/>
+        </w:rPr>
+        <w:t>）上查看勘误表的历史版本或报告新的错误。</w:t>
+      </w:r>
+      <w:r>
+        <w:rPr>
+          <w:rFonts w:ascii="宋体" w:eastAsia="宋体" w:hAnsi="宋体" w:hint="eastAsia"/>
+          <w:szCs w:val="21"/>
+        </w:rPr>
+        <w:t>我们预先为</w:t>
+      </w:r>
+      <w:r>
+        <w:rPr>
+          <w:rFonts w:ascii="宋体" w:eastAsia="宋体" w:hAnsi="宋体" w:hint="eastAsia"/>
+          <w:szCs w:val="21"/>
+        </w:rPr>
+        <w:t>您在这一版中发现的问题</w:t>
+      </w:r>
+      <w:r>
+        <w:rPr>
+          <w:rFonts w:ascii="宋体" w:eastAsia="宋体" w:hAnsi="宋体" w:hint="eastAsia"/>
+          <w:szCs w:val="21"/>
+        </w:rPr>
+        <w:t>表示歉意</w:t>
+      </w:r>
+      <w:r>
+        <w:rPr>
+          <w:rFonts w:ascii="宋体" w:eastAsia="宋体" w:hAnsi="宋体" w:hint="eastAsia"/>
+          <w:szCs w:val="21"/>
+        </w:rPr>
+        <w:t>。我们期待您</w:t>
+      </w:r>
+      <w:r>
+        <w:rPr>
+          <w:rFonts w:ascii="宋体" w:eastAsia="宋体" w:hAnsi="宋体" w:hint="eastAsia"/>
+          <w:szCs w:val="21"/>
+        </w:rPr>
+        <w:t>的</w:t>
+      </w:r>
+      <w:r>
+        <w:rPr>
+          <w:rFonts w:ascii="宋体" w:eastAsia="宋体" w:hAnsi="宋体" w:hint="eastAsia"/>
+          <w:szCs w:val="21"/>
+        </w:rPr>
+        <w:t>反馈意见</w:t>
+      </w:r>
+      <w:r>
+        <w:rPr>
+          <w:rFonts w:ascii="宋体" w:eastAsia="宋体" w:hAnsi="宋体" w:hint="eastAsia"/>
+          <w:szCs w:val="21"/>
+        </w:rPr>
+        <w:t>，来帮助我们</w:t>
+      </w:r>
+      <w:r>
+        <w:rPr>
+          <w:rFonts w:ascii="宋体" w:eastAsia="宋体" w:hAnsi="宋体" w:hint="eastAsia"/>
+          <w:szCs w:val="21"/>
+        </w:rPr>
+        <w:t>改进</w:t>
       </w:r>
       <w:r>
         <w:rPr>
@@ -1925,7 +2090,7 @@
           <w:rFonts w:ascii="宋体" w:eastAsia="宋体" w:hAnsi="宋体" w:hint="eastAsia"/>
           <w:szCs w:val="21"/>
         </w:rPr>
-        <w:t>提出反馈意见。</w:t>
+        <w:t>。</w:t>
       </w:r>
     </w:p>
     <w:p>
@@ -1947,7 +2112,7 @@
         <w:adjustRightInd w:val="0"/>
         <w:jc w:val="left"/>
         <w:rPr>
-          <w:rFonts w:ascii="宋体" w:eastAsia="宋体" w:hAnsi="宋体" w:hint="eastAsia"/>
+          <w:rFonts w:ascii="宋体" w:eastAsia="宋体" w:hAnsi="宋体"/>
           <w:b/>
           <w:color w:val="595959" w:themeColor="text1" w:themeTint="A6"/>
           <w:sz w:val="24"/>
@@ -2090,7 +2255,21 @@
           <w:rFonts w:ascii="宋体" w:eastAsia="宋体" w:hAnsi="宋体" w:hint="eastAsia"/>
           <w:szCs w:val="21"/>
         </w:rPr>
-        <w:t>我们两人在组织方面进行了合作，并且是彼此章节的第一批评论者。</w:t>
+        <w:t>我们两人在组织方面进行了合作，并且是彼此章节的第一</w:t>
+      </w:r>
+      <w:r>
+        <w:rPr>
+          <w:rFonts w:ascii="宋体" w:eastAsia="宋体" w:hAnsi="宋体" w:hint="eastAsia"/>
+          <w:szCs w:val="21"/>
+        </w:rPr>
+        <w:t>个</w:t>
+      </w:r>
+      <w:r>
+        <w:rPr>
+          <w:rFonts w:ascii="宋体" w:eastAsia="宋体" w:hAnsi="宋体" w:hint="eastAsia"/>
+          <w:szCs w:val="21"/>
+        </w:rPr>
+        <w:t>评论者。</w:t>
       </w:r>
       <w:r>
         <w:rPr>
@@ -2300,16 +2479,7 @@
           <w:rFonts w:ascii="宋体" w:eastAsia="宋体" w:hAnsi="宋体"/>
           <w:szCs w:val="21"/>
         </w:rPr>
-        <w:t>并编写了书</w:t>
-      </w:r>
-      <w:bookmarkStart w:id="0" w:name="_GoBack"/>
-      <w:bookmarkEnd w:id="0"/>
-      <w:r>
-        <w:rPr>
-          <w:rFonts w:ascii="宋体" w:eastAsia="宋体" w:hAnsi="宋体"/>
-          <w:szCs w:val="21"/>
-        </w:rPr>
-        <w:t>中的</w:t>
+        <w:t>并编写了书中的</w:t>
       </w:r>
       <w:r>
         <w:rPr>
@@ -2344,7 +2514,29 @@
           <w:rFonts w:ascii="宋体" w:eastAsia="宋体" w:hAnsi="宋体" w:hint="eastAsia"/>
           <w:szCs w:val="21"/>
         </w:rPr>
-        <w:t>Fox提供的Latex流水线，使我们能做出这本书。</w:t>
+        <w:t>Fox提供的Latex</w:t>
+      </w:r>
+      <w:commentRangeStart w:id="2"/>
+      <w:r>
+        <w:rPr>
+          <w:rFonts w:ascii="宋体" w:eastAsia="宋体" w:hAnsi="宋体" w:hint="eastAsia"/>
+          <w:szCs w:val="21"/>
+        </w:rPr>
+        <w:t>流水线</w:t>
+      </w:r>
+      <w:commentRangeEnd w:id="2"/>
+      <w:r>
+        <w:rPr>
+          <w:rStyle w:val="a6"/>
+        </w:rPr>
+        <w:commentReference w:id="2"/>
+      </w:r>
+      <w:r>
+        <w:rPr>
+          <w:rFonts w:ascii="宋体" w:eastAsia="宋体" w:hAnsi="宋体" w:hint="eastAsia"/>
+          <w:szCs w:val="21"/>
+        </w:rPr>
+        <w:t>，使我们能做出这本书。</w:t>
       </w:r>
     </w:p>
     <w:p>
@@ -2567,7 +2759,7 @@
         <w:adjustRightInd w:val="0"/>
         <w:jc w:val="left"/>
         <w:rPr>
-          <w:rFonts w:ascii="宋体" w:eastAsia="宋体" w:hAnsi="宋体" w:hint="eastAsia"/>
+          <w:rFonts w:ascii="宋体" w:eastAsia="宋体" w:hAnsi="宋体"/>
           <w:b/>
           <w:color w:val="595959" w:themeColor="text1" w:themeTint="A6"/>
           <w:sz w:val="24"/>
@@ -2616,7 +2808,51 @@
           <w:rFonts w:ascii="宋体" w:eastAsia="宋体" w:hAnsi="宋体" w:hint="eastAsia"/>
           <w:szCs w:val="21"/>
         </w:rPr>
-        <w:t>Fox，因为我们使用了他的Latex流水线，以及采纳了他关于个人出版的建议。</w:t>
+        <w:t>Fox，因为我们使用了他的Latex</w:t>
+      </w:r>
+      <w:commentRangeStart w:id="3"/>
+      <w:r>
+        <w:rPr>
+          <w:rFonts w:ascii="宋体" w:eastAsia="宋体" w:hAnsi="宋体" w:hint="eastAsia"/>
+          <w:szCs w:val="21"/>
+        </w:rPr>
+        <w:t>流水线</w:t>
+      </w:r>
+      <w:commentRangeEnd w:id="3"/>
+      <w:r>
+        <w:rPr>
+          <w:rStyle w:val="a6"/>
+        </w:rPr>
+        <w:commentReference w:id="3"/>
+      </w:r>
+      <w:r>
+        <w:rPr>
+          <w:rFonts w:ascii="宋体" w:eastAsia="宋体" w:hAnsi="宋体" w:hint="eastAsia"/>
+          <w:szCs w:val="21"/>
+        </w:rPr>
+        <w:t>，以及采纳了他关于</w:t>
+      </w:r>
+      <w:commentRangeStart w:id="4"/>
+      <w:r>
+        <w:rPr>
+          <w:rFonts w:ascii="宋体" w:eastAsia="宋体" w:hAnsi="宋体" w:hint="eastAsia"/>
+          <w:szCs w:val="21"/>
+        </w:rPr>
+        <w:t>个人出版</w:t>
+      </w:r>
+      <w:commentRangeEnd w:id="4"/>
+      <w:r>
+        <w:rPr>
+          <w:rStyle w:val="a6"/>
+        </w:rPr>
+        <w:commentReference w:id="4"/>
+      </w:r>
+      <w:r>
+        <w:rPr>
+          <w:rFonts w:ascii="宋体" w:eastAsia="宋体" w:hAnsi="宋体" w:hint="eastAsia"/>
+          <w:szCs w:val="21"/>
+        </w:rPr>
+        <w:t>的建议。</w:t>
       </w:r>
     </w:p>
     <w:p>
@@ -2764,7 +3000,7 @@
         <w:ind w:firstLine="420"/>
         <w:jc w:val="left"/>
         <w:rPr>
-          <w:rFonts w:ascii="宋体" w:eastAsia="宋体" w:hAnsi="宋体" w:hint="eastAsia"/>
+          <w:rFonts w:ascii="宋体" w:eastAsia="宋体" w:hAnsi="宋体"/>
           <w:szCs w:val="21"/>
         </w:rPr>
       </w:pPr>
@@ -2788,6 +3024,80 @@
           <w:szCs w:val="21"/>
         </w:rPr>
         <w:t>的持续热忱！</w:t>
+      </w:r>
+    </w:p>
+    <w:p>
+      <w:pPr>
+        <w:autoSpaceDE w:val="0"/>
+        <w:autoSpaceDN w:val="0"/>
+        <w:adjustRightInd w:val="0"/>
+        <w:ind w:firstLine="420"/>
+        <w:jc w:val="left"/>
+        <w:rPr>
+          <w:rFonts w:ascii="宋体" w:eastAsia="宋体" w:hAnsi="宋体"/>
+          <w:szCs w:val="21"/>
+        </w:rPr>
+      </w:pPr>
+    </w:p>
+    <w:p>
+      <w:pPr>
+        <w:autoSpaceDE w:val="0"/>
+        <w:autoSpaceDN w:val="0"/>
+        <w:adjustRightInd w:val="0"/>
+        <w:ind w:firstLine="420"/>
+        <w:jc w:val="center"/>
+        <w:rPr>
+          <w:rFonts w:ascii="宋体" w:eastAsia="宋体" w:hAnsi="宋体"/>
+          <w:szCs w:val="21"/>
+        </w:rPr>
+      </w:pPr>
+      <w:r>
+        <w:rPr>
+          <w:rFonts w:ascii="宋体" w:eastAsia="宋体" w:hAnsi="宋体"/>
+          <w:szCs w:val="21"/>
+        </w:rPr>
+        <w:t xml:space="preserve">David Patterson </w:t>
+      </w:r>
+      <w:r>
+        <w:rPr>
+          <w:rFonts w:ascii="宋体" w:eastAsia="宋体" w:hAnsi="宋体" w:hint="eastAsia"/>
+          <w:szCs w:val="21"/>
+        </w:rPr>
+        <w:t xml:space="preserve">和 </w:t>
+      </w:r>
+      <w:r>
+        <w:rPr>
+          <w:rFonts w:ascii="宋体" w:eastAsia="宋体" w:hAnsi="宋体"/>
+          <w:szCs w:val="21"/>
+        </w:rPr>
+        <w:t>Andrew Waterman</w:t>
+      </w:r>
+    </w:p>
+    <w:p>
+      <w:pPr>
+        <w:autoSpaceDE w:val="0"/>
+        <w:autoSpaceDN w:val="0"/>
+        <w:adjustRightInd w:val="0"/>
+        <w:ind w:firstLine="420"/>
+        <w:jc w:val="center"/>
+        <w:rPr>
+          <w:rFonts w:ascii="宋体" w:eastAsia="宋体" w:hAnsi="宋体" w:hint="eastAsia"/>
+          <w:szCs w:val="21"/>
+        </w:rPr>
+      </w:pPr>
+      <w:r>
+        <w:rPr>
+          <w:rFonts w:ascii="宋体" w:eastAsia="宋体" w:hAnsi="宋体" w:hint="eastAsia"/>
+          <w:szCs w:val="21"/>
+        </w:rPr>
+        <w:t>2017年9月1日</w:t>
+      </w:r>
+      <w:r>
+        <w:rPr>
+          <w:rFonts w:ascii="宋体" w:eastAsia="宋体" w:hAnsi="宋体" w:hint="eastAsia"/>
+          <w:szCs w:val="21"/>
+        </w:rPr>
+        <w:t>于加州伯克利</w:t>
       </w:r>
     </w:p>
     <w:sectPr>
@@ -2798,6 +3108,208 @@
     </w:sectPr>
   </w:body>
 </w:document>
+</file>
+
+<file path=word/comments.xml><?xml version="1.0" encoding="utf-8"?>
+<w:comments xmlns:wpc="http://schemas.microsoft.com/office/word/2010/wordprocessingCanvas" xmlns:cx="http://schemas.microsoft.com/office/drawing/2014/chartex" xmlns:cx1="http://schemas.microsoft.com/office/drawing/2015/9/8/chartex" xmlns:cx2="http://schemas.microsoft.com/office/drawing/2015/10/21/chartex" xmlns:cx3="http://schemas.microsoft.com/office/drawing/2016/5/9/chartex" xmlns:cx4="http://schemas.microsoft.com/office/drawing/2016/5/10/chartex" xmlns:cx5="http://schemas.microsoft.com/office/drawing/2016/5/11/chartex" xmlns:cx6="http://schemas.microsoft.com/office/drawing/2016/5/12/chartex" xmlns:cx7="http://schemas.microsoft.com/office/drawing/2016/5/13/chartex" xmlns:cx8="http://schemas.microsoft.com/office/drawing/2016/5/14/chartex" xmlns:mc="http://schemas.openxmlformats.org/markup-compatibility/2006" xmlns:aink="http://schemas.microsoft.com/office/drawing/2016/ink" xmlns:am3d="http://schemas.microsoft.com/office/drawing/2017/model3d" xmlns:o="urn:schemas-microsoft-com:office:office" xmlns:r="http://schemas.openxmlformats.org/officeDocument/2006/relationships" xmlns:m="http://schemas.openxmlformats.org/officeDocument/2006/math" xmlns:v="urn:schemas-microsoft-com:vml" xmlns:wp14="http://schemas.microsoft.com/office/word/2010/wordprocessingDrawing" xmlns:wp="http://schemas.openxmlformats.org/drawingml/2006/wordprocessingDrawing" xmlns:w10="urn:schemas-microsoft-com:office:word" xmlns:w="http://schemas.openxmlformats.org/wordprocessingml/2006/main" xmlns:w14="http://schemas.microsoft.com/office/word/2010/wordml" xmlns:w15="http://schemas.microsoft.com/office/word/2012/wordml" xmlns:w16cid="http://schemas.microsoft.com/office/word/2016/wordml/cid" xmlns:w16se="http://schemas.microsoft.com/office/word/2015/wordml/symex" xmlns:wpg="http://schemas.microsoft.com/office/word/2010/wordprocessingGroup" xmlns:wpi="http://schemas.microsoft.com/office/word/2010/wordprocessingInk" xmlns:wne="http://schemas.microsoft.com/office/word/2006/wordml" xmlns:wps="http://schemas.microsoft.com/office/word/2010/wordprocessingShape" mc:Ignorable="w14 w15 w16se w16cid wp14">
+  <w:comment w:id="0" w:author="Gou Lingrui" w:date="2018-08-02T09:36:00Z" w:initials="GL">
+    <w:p>
+      <w:pPr>
+        <w:pStyle w:val="a7"/>
+      </w:pPr>
+      <w:r>
+        <w:rPr>
+          <w:rStyle w:val="a6"/>
+        </w:rPr>
+        <w:annotationRef/>
+      </w:r>
+      <w:r>
+        <w:t>cost-energy-performance benefits</w:t>
+      </w:r>
+    </w:p>
+  </w:comment>
+  <w:comment w:id="2" w:author="Gou Lingrui" w:date="2018-08-02T09:51:00Z" w:initials="GL">
+    <w:p>
+      <w:pPr>
+        <w:pStyle w:val="a7"/>
+      </w:pPr>
+      <w:r>
+        <w:rPr>
+          <w:rStyle w:val="a6"/>
+        </w:rPr>
+        <w:annotationRef/>
+      </w:r>
+      <w:r>
+        <w:rPr>
+          <w:rFonts w:hint="eastAsia"/>
+        </w:rPr>
+        <w:t>pipeline</w:t>
+      </w:r>
+      <w:r>
+        <w:rPr>
+          <w:rFonts w:hint="eastAsia"/>
+        </w:rPr>
+        <w:t>，或可简单译为工具</w:t>
+      </w:r>
+    </w:p>
+  </w:comment>
+  <w:comment w:id="3" w:author="Gou Lingrui" w:date="2018-08-02T09:52:00Z" w:initials="GL">
+    <w:p>
+      <w:pPr>
+        <w:pStyle w:val="a7"/>
+      </w:pPr>
+      <w:r>
+        <w:rPr>
+          <w:rStyle w:val="a6"/>
+        </w:rPr>
+        <w:annotationRef/>
+      </w:r>
+      <w:r>
+        <w:rPr>
+          <w:rFonts w:hint="eastAsia"/>
+        </w:rPr>
+        <w:t>pipeline</w:t>
+      </w:r>
+    </w:p>
+  </w:comment>
+  <w:comment w:id="4" w:author="Gou Lingrui" w:date="2018-08-02T09:53:00Z" w:initials="GL">
+    <w:p>
+      <w:pPr>
+        <w:pStyle w:val="a7"/>
+      </w:pPr>
+      <w:r>
+        <w:rPr>
+          <w:rStyle w:val="a6"/>
+        </w:rPr>
+        <w:annotationRef/>
+      </w:r>
+      <w:proofErr w:type="spellStart"/>
+      <w:r>
+        <w:rPr>
+          <w:rFonts w:hint="eastAsia"/>
+        </w:rPr>
+        <w:t>self</w:t>
+      </w:r>
+      <w:r>
+        <w:t xml:space="preserve"> publishing</w:t>
+      </w:r>
+      <w:proofErr w:type="spellEnd"/>
+    </w:p>
+  </w:comment>
+</w:comments>
+</file>
+
+<file path=word/commentsExtended.xml><?xml version="1.0" encoding="utf-8"?>
+<w15:commentsEx xmlns:wpc="http://schemas.microsoft.com/office/word/2010/wordprocessingCanvas" xmlns:cx="http://schemas.microsoft.com/office/drawing/2014/chartex" xmlns:cx1="http://schemas.microsoft.com/office/drawing/2015/9/8/chartex" xmlns:cx2="http://schemas.microsoft.com/office/drawing/2015/10/21/chartex" xmlns:cx3="http://schemas.microsoft.com/office/drawing/2016/5/9/chartex" xmlns:cx4="http://schemas.microsoft.com/office/drawing/2016/5/10/chartex" xmlns:cx5="http://schemas.microsoft.com/office/drawing/2016/5/11/chartex" xmlns:cx6="http://schemas.microsoft.com/office/drawing/2016/5/12/chartex" xmlns:cx7="http://schemas.microsoft.com/office/drawing/2016/5/13/chartex" xmlns:cx8="http://schemas.microsoft.com/office/drawing/2016/5/14/chartex" xmlns:mc="http://schemas.openxmlformats.org/markup-compatibility/2006" xmlns:aink="http://schemas.microsoft.com/office/drawing/2016/ink" xmlns:am3d="http://schemas.microsoft.com/office/drawing/2017/model3d" xmlns:o="urn:schemas-microsoft-com:office:office" xmlns:r="http://schemas.openxmlformats.org/officeDocument/2006/relationships" xmlns:m="http://schemas.openxmlformats.org/officeDocument/2006/math" xmlns:v="urn:schemas-microsoft-com:vml" xmlns:wp14="http://schemas.microsoft.com/office/word/2010/wordprocessingDrawing" xmlns:wp="http://schemas.openxmlformats.org/drawingml/2006/wordprocessingDrawing" xmlns:w10="urn:schemas-microsoft-com:office:word" xmlns:w="http://schemas.openxmlformats.org/wordprocessingml/2006/main" xmlns:w14="http://schemas.microsoft.com/office/word/2010/wordml" xmlns:w15="http://schemas.microsoft.com/office/word/2012/wordml" xmlns:w16cid="http://schemas.microsoft.com/office/word/2016/wordml/cid" xmlns:w16se="http://schemas.microsoft.com/office/word/2015/wordml/symex" xmlns:wpg="http://schemas.microsoft.com/office/word/2010/wordprocessingGroup" xmlns:wpi="http://schemas.microsoft.com/office/word/2010/wordprocessingInk" xmlns:wne="http://schemas.microsoft.com/office/word/2006/wordml" xmlns:wps="http://schemas.microsoft.com/office/word/2010/wordprocessingShape" mc:Ignorable="w14 w15 w16se w16cid wp14">
+  <w15:commentEx w15:paraId="5B364733" w15:done="0"/>
+  <w15:commentEx w15:paraId="49BE1AA3" w15:done="0"/>
+  <w15:commentEx w15:paraId="3AD23F71" w15:done="0"/>
+  <w15:commentEx w15:paraId="02AFA388" w15:done="0"/>
+</w15:commentsEx>
+</file>
+
+<file path=word/commentsIds.xml><?xml version="1.0" encoding="utf-8"?>
+<w16cid:commentsIds xmlns:wpc="http://schemas.microsoft.com/office/word/2010/wordprocessingCanvas" xmlns:cx="http://schemas.microsoft.com/office/drawing/2014/chartex" xmlns:cx1="http://schemas.microsoft.com/office/drawing/2015/9/8/chartex" xmlns:cx2="http://schemas.microsoft.com/office/drawing/2015/10/21/chartex" xmlns:cx3="http://schemas.microsoft.com/office/drawing/2016/5/9/chartex" xmlns:cx4="http://schemas.microsoft.com/office/drawing/2016/5/10/chartex" xmlns:cx5="http://schemas.microsoft.com/office/drawing/2016/5/11/chartex" xmlns:cx6="http://schemas.microsoft.com/office/drawing/2016/5/12/chartex" xmlns:cx7="http://schemas.microsoft.com/office/drawing/2016/5/13/chartex" xmlns:cx8="http://schemas.microsoft.com/office/drawing/2016/5/14/chartex" xmlns:mc="http://schemas.openxmlformats.org/markup-compatibility/2006" xmlns:aink="http://schemas.microsoft.com/office/drawing/2016/ink" xmlns:am3d="http://schemas.microsoft.com/office/drawing/2017/model3d" xmlns:o="urn:schemas-microsoft-com:office:office" xmlns:r="http://schemas.openxmlformats.org/officeDocument/2006/relationships" xmlns:m="http://schemas.openxmlformats.org/officeDocument/2006/math" xmlns:v="urn:schemas-microsoft-com:vml" xmlns:wp14="http://schemas.microsoft.com/office/word/2010/wordprocessingDrawing" xmlns:wp="http://schemas.openxmlformats.org/drawingml/2006/wordprocessingDrawing" xmlns:w10="urn:schemas-microsoft-com:office:word" xmlns:w="http://schemas.openxmlformats.org/wordprocessingml/2006/main" xmlns:w14="http://schemas.microsoft.com/office/word/2010/wordml" xmlns:w15="http://schemas.microsoft.com/office/word/2012/wordml" xmlns:w16cid="http://schemas.microsoft.com/office/word/2016/wordml/cid" xmlns:w16se="http://schemas.microsoft.com/office/word/2015/wordml/symex" xmlns:wpg="http://schemas.microsoft.com/office/word/2010/wordprocessingGroup" xmlns:wpi="http://schemas.microsoft.com/office/word/2010/wordprocessingInk" xmlns:wne="http://schemas.microsoft.com/office/word/2006/wordml" xmlns:wps="http://schemas.microsoft.com/office/word/2010/wordprocessingShape" mc:Ignorable="w14 w15 w16se w16cid wp14">
+  <w16cid:commentId w16cid:paraId="5B364733" w16cid:durableId="1F0D4F12"/>
+  <w16cid:commentId w16cid:paraId="49BE1AA3" w16cid:durableId="1F0D5292"/>
+  <w16cid:commentId w16cid:paraId="3AD23F71" w16cid:durableId="1F0D52FA"/>
+  <w16cid:commentId w16cid:paraId="02AFA388" w16cid:durableId="1F0D5309"/>
+</w16cid:commentsIds>
+</file>
+
+<file path=word/endnotes.xml><?xml version="1.0" encoding="utf-8"?>
+<w:endnotes xmlns:wpc="http://schemas.microsoft.com/office/word/2010/wordprocessingCanvas" xmlns:cx="http://schemas.microsoft.com/office/drawing/2014/chartex" xmlns:cx1="http://schemas.microsoft.com/office/drawing/2015/9/8/chartex" xmlns:cx2="http://schemas.microsoft.com/office/drawing/2015/10/21/chartex" xmlns:cx3="http://schemas.microsoft.com/office/drawing/2016/5/9/chartex" xmlns:cx4="http://schemas.microsoft.com/office/drawing/2016/5/10/chartex" xmlns:cx5="http://schemas.microsoft.com/office/drawing/2016/5/11/chartex" xmlns:cx6="http://schemas.microsoft.com/office/drawing/2016/5/12/chartex" xmlns:cx7="http://schemas.microsoft.com/office/drawing/2016/5/13/chartex" xmlns:cx8="http://schemas.microsoft.com/office/drawing/2016/5/14/chartex" xmlns:mc="http://schemas.openxmlformats.org/markup-compatibility/2006" xmlns:aink="http://schemas.microsoft.com/office/drawing/2016/ink" xmlns:am3d="http://schemas.microsoft.com/office/drawing/2017/model3d" xmlns:o="urn:schemas-microsoft-com:office:office" xmlns:r="http://schemas.openxmlformats.org/officeDocument/2006/relationships" xmlns:m="http://schemas.openxmlformats.org/officeDocument/2006/math" xmlns:v="urn:schemas-microsoft-com:vml" xmlns:wp14="http://schemas.microsoft.com/office/word/2010/wordprocessingDrawing" xmlns:wp="http://schemas.openxmlformats.org/drawingml/2006/wordprocessingDrawing" xmlns:w10="urn:schemas-microsoft-com:office:word" xmlns:w="http://schemas.openxmlformats.org/wordprocessingml/2006/main" xmlns:w14="http://schemas.microsoft.com/office/word/2010/wordml" xmlns:w15="http://schemas.microsoft.com/office/word/2012/wordml" xmlns:w16cid="http://schemas.microsoft.com/office/word/2016/wordml/cid" xmlns:w16se="http://schemas.microsoft.com/office/word/2015/wordml/symex" xmlns:wpg="http://schemas.microsoft.com/office/word/2010/wordprocessingGroup" xmlns:wpi="http://schemas.microsoft.com/office/word/2010/wordprocessingInk" xmlns:wne="http://schemas.microsoft.com/office/word/2006/wordml" xmlns:wps="http://schemas.microsoft.com/office/word/2010/wordprocessingShape" mc:Ignorable="w14 w15 w16se w16cid wp14">
+  <w:endnote w:type="separator" w:id="-1">
+    <w:p>
+      <w:r>
+        <w:separator/>
+      </w:r>
+    </w:p>
+  </w:endnote>
+  <w:endnote w:type="continuationSeparator" w:id="0">
+    <w:p>
+      <w:r>
+        <w:continuationSeparator/>
+      </w:r>
+    </w:p>
+  </w:endnote>
+</w:endnotes>
+</file>
+
+<file path=word/footnotes.xml><?xml version="1.0" encoding="utf-8"?>
+<w:footnotes xmlns:wpc="http://schemas.microsoft.com/office/word/2010/wordprocessingCanvas" xmlns:cx="http://schemas.microsoft.com/office/drawing/2014/chartex" xmlns:cx1="http://schemas.microsoft.com/office/drawing/2015/9/8/chartex" xmlns:cx2="http://schemas.microsoft.com/office/drawing/2015/10/21/chartex" xmlns:cx3="http://schemas.microsoft.com/office/drawing/2016/5/9/chartex" xmlns:cx4="http://schemas.microsoft.com/office/drawing/2016/5/10/chartex" xmlns:cx5="http://schemas.microsoft.com/office/drawing/2016/5/11/chartex" xmlns:cx6="http://schemas.microsoft.com/office/drawing/2016/5/12/chartex" xmlns:cx7="http://schemas.microsoft.com/office/drawing/2016/5/13/chartex" xmlns:cx8="http://schemas.microsoft.com/office/drawing/2016/5/14/chartex" xmlns:mc="http://schemas.openxmlformats.org/markup-compatibility/2006" xmlns:aink="http://schemas.microsoft.com/office/drawing/2016/ink" xmlns:am3d="http://schemas.microsoft.com/office/drawing/2017/model3d" xmlns:o="urn:schemas-microsoft-com:office:office" xmlns:r="http://schemas.openxmlformats.org/officeDocument/2006/relationships" xmlns:m="http://schemas.openxmlformats.org/officeDocument/2006/math" xmlns:v="urn:schemas-microsoft-com:vml" xmlns:wp14="http://schemas.microsoft.com/office/word/2010/wordprocessingDrawing" xmlns:wp="http://schemas.openxmlformats.org/drawingml/2006/wordprocessingDrawing" xmlns:w10="urn:schemas-microsoft-com:office:word" xmlns:w="http://schemas.openxmlformats.org/wordprocessingml/2006/main" xmlns:w14="http://schemas.microsoft.com/office/word/2010/wordml" xmlns:w15="http://schemas.microsoft.com/office/word/2012/wordml" xmlns:w16cid="http://schemas.microsoft.com/office/word/2016/wordml/cid" xmlns:w16se="http://schemas.microsoft.com/office/word/2015/wordml/symex" xmlns:wpg="http://schemas.microsoft.com/office/word/2010/wordprocessingGroup" xmlns:wpi="http://schemas.microsoft.com/office/word/2010/wordprocessingInk" xmlns:wne="http://schemas.microsoft.com/office/word/2006/wordml" xmlns:wps="http://schemas.microsoft.com/office/word/2010/wordprocessingShape" mc:Ignorable="w14 w15 w16se w16cid wp14">
+  <w:footnote w:type="separator" w:id="-1">
+    <w:p>
+      <w:r>
+        <w:separator/>
+      </w:r>
+    </w:p>
+  </w:footnote>
+  <w:footnote w:type="continuationSeparator" w:id="0">
+    <w:p>
+      <w:r>
+        <w:continuationSeparator/>
+      </w:r>
+    </w:p>
+  </w:footnote>
+  <w:footnote w:id="1">
+    <w:p>
+      <w:pPr>
+        <w:pStyle w:val="af"/>
+        <w:rPr>
+          <w:rFonts w:hint="eastAsia"/>
+        </w:rPr>
+      </w:pPr>
+      <w:r>
+        <w:rPr>
+          <w:rStyle w:val="af1"/>
+        </w:rPr>
+        <w:footnoteRef/>
+      </w:r>
+      <w:r>
+        <w:t xml:space="preserve"> </w:t>
+      </w:r>
+      <w:r>
+        <w:rPr>
+          <w:rFonts w:hint="eastAsia"/>
+        </w:rPr>
+        <w:t>定义RV32V的委员会没有赶在本书的测试版本之前完成他们的工作，所以我们在附录A中省略了这些指令。</w:t>
+      </w:r>
+      <w:r>
+        <w:rPr>
+          <w:rFonts w:hint="eastAsia"/>
+        </w:rPr>
+        <w:t>尽管</w:t>
+      </w:r>
+      <w:r>
+        <w:rPr>
+          <w:rFonts w:hint="eastAsia"/>
+        </w:rPr>
+        <w:t>到时候</w:t>
+      </w:r>
+      <w:bookmarkStart w:id="1" w:name="_GoBack"/>
+      <w:bookmarkEnd w:id="1"/>
+      <w:r>
+        <w:rPr>
+          <w:rFonts w:hint="eastAsia"/>
+        </w:rPr>
+        <w:t>RV32V</w:t>
+      </w:r>
+      <w:r>
+        <w:rPr>
+          <w:rFonts w:hint="eastAsia"/>
+        </w:rPr>
+        <w:t>有可能会有一些微小的改变</w:t>
+      </w:r>
+      <w:r>
+        <w:rPr>
+          <w:rFonts w:hint="eastAsia"/>
+        </w:rPr>
+        <w:t>，第八章是我们对于它的最为接近的猜想，。</w:t>
+      </w:r>
+    </w:p>
+  </w:footnote>
+</w:footnotes>
 </file>
 
 <file path=word/numbering.xml><?xml version="1.0" encoding="utf-8"?>
@@ -2919,6 +3431,14 @@
     <w:abstractNumId w:val="0"/>
   </w:num>
 </w:numbering>
+</file>
+
+<file path=word/people.xml><?xml version="1.0" encoding="utf-8"?>
+<w15:people xmlns:wpc="http://schemas.microsoft.com/office/word/2010/wordprocessingCanvas" xmlns:cx="http://schemas.microsoft.com/office/drawing/2014/chartex" xmlns:cx1="http://schemas.microsoft.com/office/drawing/2015/9/8/chartex" xmlns:cx2="http://schemas.microsoft.com/office/drawing/2015/10/21/chartex" xmlns:cx3="http://schemas.microsoft.com/office/drawing/2016/5/9/chartex" xmlns:cx4="http://schemas.microsoft.com/office/drawing/2016/5/10/chartex" xmlns:cx5="http://schemas.microsoft.com/office/drawing/2016/5/11/chartex" xmlns:cx6="http://schemas.microsoft.com/office/drawing/2016/5/12/chartex" xmlns:cx7="http://schemas.microsoft.com/office/drawing/2016/5/13/chartex" xmlns:cx8="http://schemas.microsoft.com/office/drawing/2016/5/14/chartex" xmlns:mc="http://schemas.openxmlformats.org/markup-compatibility/2006" xmlns:aink="http://schemas.microsoft.com/office/drawing/2016/ink" xmlns:am3d="http://schemas.microsoft.com/office/drawing/2017/model3d" xmlns:o="urn:schemas-microsoft-com:office:office" xmlns:r="http://schemas.openxmlformats.org/officeDocument/2006/relationships" xmlns:m="http://schemas.openxmlformats.org/officeDocument/2006/math" xmlns:v="urn:schemas-microsoft-com:vml" xmlns:wp14="http://schemas.microsoft.com/office/word/2010/wordprocessingDrawing" xmlns:wp="http://schemas.openxmlformats.org/drawingml/2006/wordprocessingDrawing" xmlns:w10="urn:schemas-microsoft-com:office:word" xmlns:w="http://schemas.openxmlformats.org/wordprocessingml/2006/main" xmlns:w14="http://schemas.microsoft.com/office/word/2010/wordml" xmlns:w15="http://schemas.microsoft.com/office/word/2012/wordml" xmlns:w16cid="http://schemas.microsoft.com/office/word/2016/wordml/cid" xmlns:w16se="http://schemas.microsoft.com/office/word/2015/wordml/symex" xmlns:wpg="http://schemas.microsoft.com/office/word/2010/wordprocessingGroup" xmlns:wpi="http://schemas.microsoft.com/office/word/2010/wordprocessingInk" xmlns:wne="http://schemas.microsoft.com/office/word/2006/wordml" xmlns:wps="http://schemas.microsoft.com/office/word/2010/wordprocessingShape" mc:Ignorable="w14 w15 w16se w16cid wp14">
+  <w15:person w15:author="Gou Lingrui">
+    <w15:presenceInfo w15:providerId="Windows Live" w15:userId="117c3f9501ed408c"/>
+  </w15:person>
+</w15:people>
 </file>
 
 <file path=word/styles.xml><?xml version="1.0" encoding="utf-8"?>
@@ -3380,6 +3900,150 @@
       <w:shd w:val="clear" w:color="auto" w:fill="E1DFDD"/>
     </w:rPr>
   </w:style>
+  <w:style w:type="character" w:styleId="a6">
+    <w:name w:val="annotation reference"/>
+    <w:basedOn w:val="a0"/>
+    <w:uiPriority w:val="99"/>
+    <w:semiHidden/>
+    <w:unhideWhenUsed/>
+    <w:rsid w:val="00751D70"/>
+    <w:rPr>
+      <w:sz w:val="21"/>
+      <w:szCs w:val="21"/>
+    </w:rPr>
+  </w:style>
+  <w:style w:type="paragraph" w:styleId="a7">
+    <w:name w:val="annotation text"/>
+    <w:basedOn w:val="a"/>
+    <w:link w:val="a8"/>
+    <w:uiPriority w:val="99"/>
+    <w:semiHidden/>
+    <w:unhideWhenUsed/>
+    <w:rsid w:val="00751D70"/>
+    <w:pPr>
+      <w:jc w:val="left"/>
+    </w:pPr>
+  </w:style>
+  <w:style w:type="character" w:customStyle="1" w:styleId="a8">
+    <w:name w:val="批注文字 字符"/>
+    <w:basedOn w:val="a0"/>
+    <w:link w:val="a7"/>
+    <w:uiPriority w:val="99"/>
+    <w:semiHidden/>
+    <w:rsid w:val="00751D70"/>
+  </w:style>
+  <w:style w:type="paragraph" w:styleId="a9">
+    <w:name w:val="annotation subject"/>
+    <w:basedOn w:val="a7"/>
+    <w:next w:val="a7"/>
+    <w:link w:val="aa"/>
+    <w:uiPriority w:val="99"/>
+    <w:semiHidden/>
+    <w:unhideWhenUsed/>
+    <w:rsid w:val="00751D70"/>
+    <w:rPr>
+      <w:b/>
+      <w:bCs/>
+    </w:rPr>
+  </w:style>
+  <w:style w:type="character" w:customStyle="1" w:styleId="aa">
+    <w:name w:val="批注主题 字符"/>
+    <w:basedOn w:val="a8"/>
+    <w:link w:val="a9"/>
+    <w:uiPriority w:val="99"/>
+    <w:semiHidden/>
+    <w:rsid w:val="00751D70"/>
+    <w:rPr>
+      <w:b/>
+      <w:bCs/>
+    </w:rPr>
+  </w:style>
+  <w:style w:type="paragraph" w:styleId="ab">
+    <w:name w:val="Balloon Text"/>
+    <w:basedOn w:val="a"/>
+    <w:link w:val="ac"/>
+    <w:uiPriority w:val="99"/>
+    <w:semiHidden/>
+    <w:unhideWhenUsed/>
+    <w:rsid w:val="00751D70"/>
+    <w:rPr>
+      <w:sz w:val="18"/>
+      <w:szCs w:val="18"/>
+    </w:rPr>
+  </w:style>
+  <w:style w:type="character" w:customStyle="1" w:styleId="ac">
+    <w:name w:val="批注框文本 字符"/>
+    <w:basedOn w:val="a0"/>
+    <w:link w:val="ab"/>
+    <w:uiPriority w:val="99"/>
+    <w:semiHidden/>
+    <w:rsid w:val="00751D70"/>
+    <w:rPr>
+      <w:sz w:val="18"/>
+      <w:szCs w:val="18"/>
+    </w:rPr>
+  </w:style>
+  <w:style w:type="paragraph" w:styleId="ad">
+    <w:name w:val="Date"/>
+    <w:basedOn w:val="a"/>
+    <w:next w:val="a"/>
+    <w:link w:val="ae"/>
+    <w:uiPriority w:val="99"/>
+    <w:semiHidden/>
+    <w:unhideWhenUsed/>
+    <w:rsid w:val="00475833"/>
+    <w:pPr>
+      <w:ind w:leftChars="2500" w:left="100"/>
+    </w:pPr>
+  </w:style>
+  <w:style w:type="character" w:customStyle="1" w:styleId="ae">
+    <w:name w:val="日期 字符"/>
+    <w:basedOn w:val="a0"/>
+    <w:link w:val="ad"/>
+    <w:uiPriority w:val="99"/>
+    <w:semiHidden/>
+    <w:rsid w:val="00475833"/>
+  </w:style>
+  <w:style w:type="paragraph" w:styleId="af">
+    <w:name w:val="footnote text"/>
+    <w:basedOn w:val="a"/>
+    <w:link w:val="af0"/>
+    <w:uiPriority w:val="99"/>
+    <w:semiHidden/>
+    <w:unhideWhenUsed/>
+    <w:rsid w:val="00872843"/>
+    <w:pPr>
+      <w:snapToGrid w:val="0"/>
+      <w:jc w:val="left"/>
+    </w:pPr>
+    <w:rPr>
+      <w:sz w:val="18"/>
+      <w:szCs w:val="18"/>
+    </w:rPr>
+  </w:style>
+  <w:style w:type="character" w:customStyle="1" w:styleId="af0">
+    <w:name w:val="脚注文本 字符"/>
+    <w:basedOn w:val="a0"/>
+    <w:link w:val="af"/>
+    <w:uiPriority w:val="99"/>
+    <w:semiHidden/>
+    <w:rsid w:val="00872843"/>
+    <w:rPr>
+      <w:sz w:val="18"/>
+      <w:szCs w:val="18"/>
+    </w:rPr>
+  </w:style>
+  <w:style w:type="character" w:styleId="af1">
+    <w:name w:val="footnote reference"/>
+    <w:basedOn w:val="a0"/>
+    <w:uiPriority w:val="99"/>
+    <w:semiHidden/>
+    <w:unhideWhenUsed/>
+    <w:rsid w:val="00872843"/>
+    <w:rPr>
+      <w:vertAlign w:val="superscript"/>
+    </w:rPr>
+  </w:style>
 </w:styles>
 </file>
 
@@ -3676,4 +4340,16 @@
     </a:ext>
   </a:extLst>
 </a:theme>
+</file>
+
+<file path=customXml/item1.xml><?xml version="1.0" encoding="utf-8"?>
+<b:Sources xmlns:b="http://schemas.openxmlformats.org/officeDocument/2006/bibliography" xmlns="http://schemas.openxmlformats.org/officeDocument/2006/bibliography" SelectedStyle="\APASixthEditionOfficeOnline.xsl" StyleName="APA" Version="6"/>
+</file>
+
+<file path=customXml/itemProps1.xml><?xml version="1.0" encoding="utf-8"?>
+<ds:datastoreItem xmlns:ds="http://schemas.openxmlformats.org/officeDocument/2006/customXml" ds:itemID="{66CD831A-71E6-4C9A-B0E5-31B2C89F4D56}">
+  <ds:schemaRefs>
+    <ds:schemaRef ds:uri="http://schemas.openxmlformats.org/officeDocument/2006/bibliography"/>
+  </ds:schemaRefs>
+</ds:datastoreItem>
 </file>
</xml_diff>